<commit_message>
Regenerate anonymized documents and text maps for smlouva29 and smlouva31
Regenerated output files with fixed address detection:
- smlouva29_anon.docx (anonymized document)
- smlouva29_map.txt (text mapping)
- smlouva31_anon.docx (anonymized document)
- smlouva31_map.txt (text mapping)
</commit_message>
<xml_diff>
--- a/smlouva29_anon.docx
+++ b/smlouva29_anon.docx
@@ -62,7 +62,7 @@
         <w:spacing w:before="100" w:after="50"/>
       </w:pPr>
       <w:r>
-        <w:t>Klient [[PERSON_1]] ([[BIRTH_ID_1]], OP č.[[PHONE_1]], [[ADDRESS_1]], email: [[EMAIL_1]], [[PHONE_2]]) požádal o hypoteční úvěr ve výši 5 240 000 Kč. [[PERSON_1]] byl úvěr č. HYP-2025-01478 schválen s úrokovou sazbou 5,85 % p.a. Jeho manželka [[PERSON_2]] ([[BIRTH_ID_2]], [[BANK_1]]) je ručitelkou. [[ADDRESS_2]], LV č. 5912.</w:t>
+        <w:t>Klient [[PERSON_2]] ([[BIRTH_ID_1]], [[ID_CARD_1]], [[ADDRESS_1]], email: [[EMAIL_1]], [[PHONE_1]]) požádal o hypoteční úvěr ve výši 5 240 000 Kč. [[PERSON_2]] byl úvěr č. HYP-2025-01478 schválen s úrokovou sazbou 5,85 % p.a. Jeho manželka [[PERSON_1]] ([[BIRTH_ID_2]], [[BANK_1]]) je ručitelkou. [[ADDRESS_2]], LV č. 5912.</w:t>
       </w:r>
     </w:p>
     <w:p>
@@ -70,7 +70,7 @@
         <w:spacing w:before="50" w:after="50"/>
       </w:pPr>
       <w:r>
-        <w:t>Podnikatel [[PERSON_3]] ([[BIRTH_ID_3]], [[ICO_1]], DIČ: [[DIC_1]], [[ADDRESS_3]], [[PHONE_3]]) má u banky obchodní úvěr 1 850 000 Kč na rozšíření provozu. [[PERSON_3]] bylo doporučeno zajištění směnkou. Jeho společnice [[PERSON_4]] ([[BIRTH_ID_4]]) poskytla osobní záruku.</w:t>
+        <w:t>Podnikatel [[PERSON_4]] ([[BIRTH_ID_3]], [[ICO_1]], DIČ: [[DIC_1]], [[ADDRESS_3]], [[PHONE_2]]) má u banky obchodní úvěr 1 850 000 Kč na rozšíření provozu. [[PERSON_4]] bylo doporučeno zajištění směnkou. Jeho společnice [[PERSON_3]] ([[BIRTH_ID_4]]) poskytla osobní záruku.</w:t>
       </w:r>
     </w:p>
     <w:p>
@@ -87,7 +87,7 @@
         <w:spacing w:before="100" w:after="50"/>
       </w:pPr>
       <w:r>
-        <w:t>Pacientka [[PERSON_6]] ([[BIRTH_ID_5]], číslo pojištěnce ZP[[PHONE_4]], [[ADDRESS_4]], email: [[EMAIL_2]]) podstoupila operaci melanom (C43.9) na Dermatovenerologické klinice. [[PERSON_6]] byla provedena široká excize s bioptickým vyšetřením. Následuje imunoterapie pembrolizumabem. Ošetřující lékař MUDr. [[PERSON_5]], Ph.D. ([[ICO_2]], registrace ČLK: 67890) doporučil kontroly každé 3 měsíce.</w:t>
+        <w:t>Pacientka [[PERSON_6]] ([[BIRTH_ID_5]], číslo pojištěnce ZP[[PHONE_3]], [[ADDRESS_4]], email: [[EMAIL_2]]) podstoupila operaci melanom (C43.9) na Dermatovenerologické klinice. [[PERSON_6]] byla provedena široká excize s bioptickým vyšetřením. Následuje imunoterapie pembrolizumabem. Ošetřující lékař MUDr. [[PERSON_5]], Ph.D. ([[ICO_2]], registrace ČLK: 67890) doporučil kontroly každé 3 měsíce.</w:t>
       </w:r>
     </w:p>
     <w:p>
@@ -95,7 +95,7 @@
         <w:spacing w:before="50" w:after="50"/>
       </w:pPr>
       <w:r>
-        <w:t>Pacient [[PERSON_7]] ([[BIRTH_ID_6]], pojištěnec OZP[[PHONE_5]], [[ADDRESS_5]], [[PHONE_6]]) má diagnostikovanou psoriázu L40.0. [[PERSON_7]] byla předepsána biologická léčba ustekinumabem. Léčba je hrazena ze zdravotního pojištění na základě žádosti o péči o pacienta. Kontaktní osoba: [[PERSON_8]] ([[BIRTH_ID_7]], [[PHONE_7]]).</w:t>
+        <w:t>Pacient [[PERSON_8]] ([[BIRTH_ID_6]], pojištěnec OZP[[PHONE_4]], [[ADDRESS_5]], [[PHONE_5]]) má diagnostikovanou psoriázu L40.0. [[PERSON_8]] byla předepsána biologická léčba ustekinumabem. Léčba je hrazena ze zdravotního pojištění na základě žádosti o péči o pacienta. Kontaktní osoba: [[PERSON_7]] ([[BIRTH_ID_7]], [[PHONE_6]]).</w:t>
       </w:r>
     </w:p>
     <w:p>
@@ -112,7 +112,7 @@
         <w:spacing w:before="100" w:after="50"/>
       </w:pPr>
       <w:r>
-        <w:t>Obviněný [[PERSON_10]] ([[BIRTH_ID_8]], ŘP č. [[ID_CARD_1]], [[ADDRESS_6]]) je stíhán pro trestný čín ublížení na zdraví dle § 146 tr. zákoníku. [[PERSON_10]] byl uložen trest odnětí svobody na 6 let podmíněně odložený na zkušební dobu 8 let. Probační úřednice Mgr. [[PERSON_9]] (PO-2025-6789) dohlíží na plnění podmínek. Poškozeným byl [[PERSON_11]] ([[BIRTH_ID_9]]), kterému bylo přiznáno odškodnění 240 000 Kč.</w:t>
+        <w:t>Obviněný [[PERSON_11]] ([[BIRTH_ID_8]], ŘP č. [[ID_CARD_2]], [[ADDRESS_6]]) je stíhán pro trestný čín ublížení na zdraví dle § 146 tr. zákoníku. [[PERSON_11]] byl uložen trest odnětí svobody na 6 let podmíněně odložený na zkušební dobu 8 let. Probační úřednice Mgr. [[PERSON_9]] (PO-2025-6789) dohlíží na plnění podmínek. Poškozeným byl [[PERSON_10]] ([[BIRTH_ID_9]]), kterému bylo přiznáno odškodnění 240 000 Kč.</w:t>
       </w:r>
     </w:p>
     <w:p>
@@ -120,7 +120,7 @@
         <w:spacing w:before="50" w:after="50"/>
       </w:pPr>
       <w:r>
-        <w:t>Mladistvý pachatel [[PERSON_12]] ([[BIRTH_ID_10]], [[ADDRESS_7]]) byl odsouzen za trestný čin krádeže dle § 205 tr. zákoníku. [[PERSON_12]] byl uložen dohled probačního úředníka a povinnost docházet do SVP Compass. Zákonný zástupce [[PERSON_13]] ([[BIRTH_ID_11]]) souhlasil s resocializačním programem.</w:t>
+        <w:t>Mladistvý pachatel [[PERSON_13]] ([[BIRTH_ID_10]], [[ADDRESS_7]]) byl odsouzen za trestný čin krádeže dle § 205 tr. zákoníku. [[PERSON_12]] byl uložen dohled probačního úředníka a povinnost docházet do SVP Compass. Zákonný zástupce [[PERSON_12]] ([[BIRTH_ID_11]]) souhlasil s resocializačním programem.</w:t>
       </w:r>
     </w:p>
     <w:p>
@@ -137,7 +137,7 @@
         <w:spacing w:before="100" w:after="50"/>
       </w:pPr>
       <w:r>
-        <w:t>Pacientka [[PERSON_15]] ([[BIRTH_ID_12]], číslo pojištěnce VZP[[PHONE_8]], [[ADDRESS_8]], email: [[EMAIL_3]], [[PHONE_9]]) má diagnostikovanou epilepsii G40.2. [[PERSON_15]] byl přiznán invalidní důchod II. stupně ve výši 11 400 Kč měsíčně. Léčba zahrnuje karbamazepin a lamotrigin. Ošetřující neurolog MUDr. [[PERSON_14]] (registrace ČLK: 78912) doporučil pravidelné EEG kontroly.</w:t>
+        <w:t>Pacientka [[PERSON_15]] ([[BIRTH_ID_12]], číslo pojištěnce VZP[[PHONE_7]], [[ADDRESS_8]], email: [[EMAIL_3]], [[PHONE_8]]) má diagnostikovanou epilepsii G40.2. [[PERSON_15]] byl přiznán invalidní důchod II. stupně ve výši 11 400 Kč měsíčně. Léčba zahrnuje karbamazepin a lamotrigin. Ošetřující neurolog MUDr. [[PERSON_14]] (registrace ČLK: 78912) doporučil pravidelné EEG kontroly.</w:t>
       </w:r>
     </w:p>
     <w:p>
@@ -145,7 +145,7 @@
         <w:spacing w:before="50" w:after="50"/>
       </w:pPr>
       <w:r>
-        <w:t>Pacient [[PERSON_16]] ([[BIRTH_ID_13]], pojištěnec ZP[[PHONE_10]], [[ADDRESS_9]]) trpí Parkinsonovou chorobou G20. [[PERSON_16]] byla zavedena hluboká mozková stimulace (DBS). Příspěvek na péči IV. stupně činí 19 200 Kč měsíčně. Pečovatelkou je dcera [[PERSON_17]] ([[BIRTH_ID_14]], [[PHONE_11]]).</w:t>
+        <w:t>Pacient [[PERSON_17]] ([[BIRTH_ID_13]], pojištěnec ZP[[PHONE_9]], [[ADDRESS_9]]) trpí Parkinsonovou chorobou G20. [[PERSON_17]] byla zavedena hluboká mozková stimulace (DBS). Příspěvek na péči IV. stupně činí 19 200 Kč měsíčně. Pečovatelkou je dcera [[PERSON_16]] ([[BIRTH_ID_14]], [[PHONE_10]]).</w:t>
       </w:r>
     </w:p>
     <w:p>
@@ -162,7 +162,7 @@
         <w:spacing w:before="100" w:after="50"/>
       </w:pPr>
       <w:r>
-        <w:t>Žalobce [[PERSON_18]] ([[BIRTH_ID_15]], [[ADDRESS_10]], email: [[EMAIL_4]]) podal žalobu na určení otcovství k dítěti [[PERSON_19]] ([[BIRTH_ID_16]]). Matkou dítěte je Johana Malá ([[BIRTH_ID_17]], [[ADDRESS_11]]). DNA test potvrdil otcovství s pravděpodobností 99,98 %. Tesaři bylo soudem uloženo výživné 7 500 Kč měsíčně.</w:t>
+        <w:t>Žalobce [[PERSON_19]] ([[BIRTH_ID_15]], [[ADDRESS_10]], email: [[EMAIL_4]]) podal žalobu na určení otcovství k dítěti [[PERSON_18]] ([[BIRTH_ID_16]]). Matkou dítěte je Johana Malá ([[BIRTH_ID_17]], [[ADDRESS_11]]). DNA test potvrdil otcovství s pravděpodobností 99,98 %. Tesaři bylo soudem uloženo výživné 7 500 Kč měsíčně.</w:t>
       </w:r>
     </w:p>
     <w:p>
@@ -170,7 +170,7 @@
         <w:spacing w:before="50" w:after="50"/>
       </w:pPr>
       <w:r>
-        <w:t>Opatrovník JUDr. [[PERSON_20]] ([[BIRTH_ID_18]], registrace ČAK: 45678) byl ustanoven pro [[PERSON_21]] ([[BIRTH_ID_19]], [[ADDRESS_12]]), která byla zbavena způsobilosti k právním úkonům pro pokročilou demenci G30.9. [[PERSON_21]] náleží důchod 18 500 Kč měsíčně a majetek v hodnotě 4 850 000 Kč.</w:t>
+        <w:t>Opatrovník JUDr. [[PERSON_20]] ([[BIRTH_ID_18]], registrace ČAK: 45678) byl ustanoven pro Cecílii Novou ([[BIRTH_ID_19]], [[ADDRESS_12]]), která byla zbavena způsobilosti k právním úkonům pro pokročilou demenci G30.9. Nové náleží důchod 18 500 Kč měsíčně a majetek v hodnotě 4 850 000 Kč.</w:t>
       </w:r>
     </w:p>
     <w:p>
@@ -187,7 +187,7 @@
         <w:spacing w:before="100" w:after="50"/>
       </w:pPr>
       <w:r>
-        <w:t>Žadatelka [[PERSON_22]] ([[BIRTH_ID_20]], [[ADDRESS_13]], [[PHONE_12]]) požádala o příspěvek na bydlení ve výši 6 800 Kč měsíčně. [[PERSON_22]] byl přiznán také příspěvek na živobytí 4 200 Kč. Má 4 nezletilé děti: [[PERSON_23]] ([[BIRTH_ID_21]]), [[PERSON_24]] ([[BIRTH_ID_22]]), [[PERSON_25]] ([[BIRTH_ID_23]]) a [[PERSON_26]] ([[BIRTH_ID_24]]).</w:t>
+        <w:t>Žadatelka [[PERSON_25]] ([[BIRTH_ID_20]], [[ADDRESS_13]], [[PHONE_11]]) požádala o příspěvek na bydlení ve výši 6 800 Kč měsíčně. [[PERSON_22]] byl přiznán také příspěvek na živobytí 4 200 Kč. Má 4 nezletilé děti: [[PERSON_24]] ([[BIRTH_ID_21]]), [[PERSON_23]] ([[BIRTH_ID_22]]), [[PERSON_22]] ([[BIRTH_ID_23]]) a [[PERSON_21]] ([[BIRTH_ID_24]]).</w:t>
       </w:r>
     </w:p>
     <w:p>
@@ -195,7 +195,7 @@
         <w:spacing w:before="50" w:after="50"/>
       </w:pPr>
       <w:r>
-        <w:t>Rodina [[PERSON_27]] ([[BIRTH_ID_25]], [[ADDRESS_14]], email: [[EMAIL_5]]) pobírá dávky v celkové výši 18 400 Kč měsíčně. [[PERSON_27]] byl přiznán příspěvek na péči II. stupně pro syna [[PERSON_28]] ([[BIRTH_ID_26]]), který má těžké mentální postižení F72.</w:t>
+        <w:t>Rodina [[PERSON_27]] ([[BIRTH_ID_25]], [[ADDRESS_14]], email: [[EMAIL_5]]) pobírá dávky v celkové výši 18 400 Kč měsíčně. [[PERSON_27]] byl přiznán příspěvek na péči II. stupně pro syna [[PERSON_26]] ([[BIRTH_ID_26]]), který má těžké mentální postižení F72.</w:t>
       </w:r>
     </w:p>
     <w:p>
@@ -326,7 +326,7 @@
           </w:tcPr>
           <w:p>
             <w:r>
-              <w:t>[[PERSON_60]]</w:t>
+              <w:t>[[PERSON_59]]</w:t>
             </w:r>
           </w:p>
         </w:tc>
@@ -376,7 +376,7 @@
           </w:tcPr>
           <w:p>
             <w:r>
-              <w:t>[[PERSON_61]]</w:t>
+              <w:t>[[PERSON_60]]</w:t>
             </w:r>
           </w:p>
         </w:tc>
@@ -426,7 +426,7 @@
           </w:tcPr>
           <w:p>
             <w:r>
-              <w:t>[[PERSON_62]]</w:t>
+              <w:t>[[PERSON_61]]</w:t>
             </w:r>
           </w:p>
         </w:tc>
@@ -476,7 +476,7 @@
           </w:tcPr>
           <w:p>
             <w:r>
-              <w:t>[[PERSON_63]]</w:t>
+              <w:t>[[PERSON_62]]</w:t>
             </w:r>
           </w:p>
         </w:tc>
@@ -526,7 +526,7 @@
           </w:tcPr>
           <w:p>
             <w:r>
-              <w:t>[[PERSON_64]]</w:t>
+              <w:t>[[PERSON_63]]</w:t>
             </w:r>
           </w:p>
         </w:tc>
@@ -576,7 +576,7 @@
           </w:tcPr>
           <w:p>
             <w:r>
-              <w:t>[[PERSON_65]]</w:t>
+              <w:t>[[PERSON_64]]</w:t>
             </w:r>
           </w:p>
         </w:tc>
@@ -626,7 +626,7 @@
           </w:tcPr>
           <w:p>
             <w:r>
-              <w:t>[[PERSON_66]]</w:t>
+              <w:t>[[PERSON_65]]</w:t>
             </w:r>
           </w:p>
         </w:tc>
@@ -676,7 +676,7 @@
           </w:tcPr>
           <w:p>
             <w:r>
-              <w:t>[[PERSON_67]]</w:t>
+              <w:t>[[PERSON_66]]</w:t>
             </w:r>
           </w:p>
         </w:tc>
@@ -726,7 +726,7 @@
           </w:tcPr>
           <w:p>
             <w:r>
-              <w:t>[[PERSON_68]]</w:t>
+              <w:t>[[PERSON_67]]</w:t>
             </w:r>
           </w:p>
         </w:tc>
@@ -776,7 +776,7 @@
           </w:tcPr>
           <w:p>
             <w:r>
-              <w:t>[[PERSON_69]]</w:t>
+              <w:t>[[PERSON_68]]</w:t>
             </w:r>
           </w:p>
         </w:tc>
@@ -832,23 +832,23 @@
         <w:spacing w:before="50" w:after="30"/>
       </w:pPr>
       <w:r>
-        <w:t>• [[PERSON_29]] ([[BIRTH_ID_27]]) - pacientka s fibromyalgií M79.7, invalidní důchod II. stupně</w:t>
-      </w:r>
-    </w:p>
-    <w:p>
-      <w:pPr>
-        <w:spacing w:before="30" w:after="30"/>
-      </w:pPr>
-      <w:r>
-        <w:t>• [[PERSON_30]] ([[BIRTH_ID_28]], email: [[EMAIL_6]]) - dluh OSSZ 347 800 Kč, exekuce</w:t>
-      </w:r>
-    </w:p>
-    <w:p>
-      <w:pPr>
-        <w:spacing w:before="30" w:after="30"/>
-      </w:pPr>
-      <w:r>
-        <w:t>• [[PERSON_31]] ([[BIRTH_ID_29]], [[PHONE_13]]) - matka samoživitelka, 3 děti, příspěvek 15 600 Kč</w:t>
+        <w:t>• [[PERSON_28]] ([[BIRTH_ID_27]]) - pacientka s fibromyalgií M79.7, invalidní důchod II. stupně</w:t>
+      </w:r>
+    </w:p>
+    <w:p>
+      <w:pPr>
+        <w:spacing w:before="30" w:after="30"/>
+      </w:pPr>
+      <w:r>
+        <w:t>• [[PERSON_29]] ([[BIRTH_ID_28]], email: [[EMAIL_6]]) - dluh OSSZ 347 800 Kč, exekuce</w:t>
+      </w:r>
+    </w:p>
+    <w:p>
+      <w:pPr>
+        <w:spacing w:before="30" w:after="30"/>
+      </w:pPr>
+      <w:r>
+        <w:t>• [[PERSON_30]] ([[BIRTH_ID_29]], [[PHONE_12]]) - matka samoživitelka, 3 děti, příspěvek 15 600 Kč</w:t>
       </w:r>
     </w:p>
     <w:p>
@@ -864,199 +864,199 @@
         <w:spacing w:before="30" w:after="30"/>
       </w:pPr>
       <w:r>
-        <w:t>• [[PERSON_32]] ([[BIRTH_ID_31]], [[ADDRESS_15]]) - léčba Crohnovy nemoci K50.0</w:t>
-      </w:r>
-    </w:p>
-    <w:p>
-      <w:pPr>
-        <w:spacing w:before="30" w:after="30"/>
-      </w:pPr>
-      <w:r>
-        <w:t>• [[PERSON_33]] ([[BIRTH_ID_32]], [[BANK_2]]) - dlužník, insolvence schválena, splátky 6 200 Kč</w:t>
-      </w:r>
-    </w:p>
-    <w:p>
-      <w:pPr>
-        <w:spacing w:before="30" w:after="30"/>
-      </w:pPr>
-      <w:r>
-        <w:t>• [[PERSON_34]] ([[BIRTH_ID_33]]) - příjemkyně příspěvku na péči III. stupně, 13 900 Kč měsíčně</w:t>
-      </w:r>
-    </w:p>
-    <w:p>
-      <w:pPr>
-        <w:spacing w:before="30" w:after="30"/>
-      </w:pPr>
-      <w:r>
-        <w:t>• [[PERSON_35]] ([[BIRTH_ID_34]], ŘP č. [[ID_CARD_2]]) - pracovní úraz, trvalé následky, náhrada 640 000 Kč</w:t>
-      </w:r>
-    </w:p>
-    <w:p>
-      <w:pPr>
-        <w:spacing w:before="30" w:after="30"/>
-      </w:pPr>
-      <w:r>
-        <w:t>• [[PERSON_36]] ([[BIRTH_ID_35]], [[PHONE_14]]) - rozvod, výživné na dceru [[PERSON_37]] ([[BIRTH_ID_36]]) 8 500 Kč</w:t>
-      </w:r>
-    </w:p>
-    <w:p>
-      <w:pPr>
-        <w:spacing w:before="30" w:after="30"/>
-      </w:pPr>
-      <w:r>
-        <w:t>• [[PERSON_39]] ([[BIRTH_ID_37]]) - důchodce, Alzheimerova nemoc G30.1, opatrovník Mgr. [[PERSON_38]] ([[BIRTH_ID_38]])</w:t>
-      </w:r>
-    </w:p>
-    <w:p>
-      <w:pPr>
-        <w:spacing w:before="30" w:after="30"/>
-      </w:pPr>
-      <w:r>
-        <w:t>• [[PERSON_40]] ([[BIRTH_ID_39]], email: [[EMAIL_7]]) - klientka azylového domu, domácí násilí</w:t>
-      </w:r>
-    </w:p>
-    <w:p>
-      <w:pPr>
-        <w:spacing w:before="30" w:after="30"/>
-      </w:pPr>
-      <w:r>
-        <w:t>• [[PERSON_41]] ([[BIRTH_ID_18]]) - podmíněný trest 3 roky za krádež, probace</w:t>
-      </w:r>
-    </w:p>
-    <w:p>
-      <w:pPr>
-        <w:spacing w:before="30" w:after="30"/>
-      </w:pPr>
-      <w:r>
-        <w:t>• [[PERSON_42]] ([[BIRTH_ID_40]], [[PHONE_3]]) - léčba ulcerózní kolitidy K51.9</w:t>
-      </w:r>
-    </w:p>
-    <w:p>
-      <w:pPr>
-        <w:spacing w:before="30" w:after="30"/>
-      </w:pPr>
-      <w:r>
-        <w:t>• [[PERSON_43]] ([[BIRTH_ID_41]], IBAN: [[IBAN_1]]) - žádost o předčasný důchod</w:t>
-      </w:r>
-    </w:p>
-    <w:p>
-      <w:pPr>
-        <w:spacing w:before="30" w:after="30"/>
-      </w:pPr>
-      <w:r>
-        <w:t>• [[PERSON_44]] ([[BIRTH_ID_42]]) - pacientka s cystickou fibrózou E84.8, transplantace plic čeká</w:t>
-      </w:r>
-    </w:p>
-    <w:p>
-      <w:pPr>
-        <w:spacing w:before="30" w:after="30"/>
-      </w:pPr>
-      <w:r>
-        <w:t>• [[PERSON_45]] ([[BIRTH_ID_43]], [[ADDRESS_16]]) - dluh 487 300 Kč, 6 exekucí</w:t>
-      </w:r>
-    </w:p>
-    <w:p>
-      <w:pPr>
-        <w:spacing w:before="30" w:after="30"/>
-      </w:pPr>
-      <w:r>
-        <w:t>• [[PERSON_46]] ([[BIRTH_ID_44]]) - zaměstnankyně, nemoc z povolání J62.8, azbestóza</w:t>
-      </w:r>
-    </w:p>
-    <w:p>
-      <w:pPr>
-        <w:spacing w:before="30" w:after="30"/>
-      </w:pPr>
-      <w:r>
-        <w:t>• [[PERSON_47]] ([[BIRTH_ID_45]], [[PHONE_15]]) - trest 11 let za zpronevěru, VÚ Valdice</w:t>
-      </w:r>
-    </w:p>
-    <w:p>
-      <w:pPr>
-        <w:spacing w:before="30" w:after="30"/>
-      </w:pPr>
-      <w:r>
-        <w:t>• [[PERSON_48]] ([[BIRTH_ID_46]], [[BANK_3]]) - životní pojištění 4 200 000 Kč</w:t>
-      </w:r>
-    </w:p>
-    <w:p>
-      <w:pPr>
-        <w:spacing w:before="30" w:after="30"/>
-      </w:pPr>
-      <w:r>
-        <w:t>• [[PERSON_49]] ([[BIRTH_ID_47]]) - genetické vyšetření, mutace BRCA1</w:t>
-      </w:r>
-    </w:p>
-    <w:p>
-      <w:pPr>
-        <w:spacing w:before="30" w:after="30"/>
-      </w:pPr>
-      <w:r>
-        <w:t>• [[PERSON_50]] ([[BIRTH_ID_48]], email: [[EMAIL_8]]) - dlužnice, oddlužení 4 800 Kč měsíčně</w:t>
-      </w:r>
-    </w:p>
-    <w:p>
-      <w:pPr>
-        <w:spacing w:before="30" w:after="30"/>
-      </w:pPr>
-      <w:r>
-        <w:t>• [[PERSON_51]] ([[BIRTH_ID_49]]) - držitelka průkazu ZTP/P, příspěvek 4 500 Kč</w:t>
-      </w:r>
-    </w:p>
-    <w:p>
-      <w:pPr>
-        <w:spacing w:before="30" w:after="30"/>
-      </w:pPr>
-      <w:r>
-        <w:t>• [[PERSON_52]] ([[BIRTH_ID_50]], ŘP č. [[ID_CARD_3]]) - poškozený dopravní nehoda, náhrada 840 000 Kč</w:t>
-      </w:r>
-    </w:p>
-    <w:p>
-      <w:pPr>
-        <w:spacing w:before="30" w:after="30"/>
-      </w:pPr>
-      <w:r>
-        <w:t>• [[PERSON_53]] ([[BIRTH_ID_51]], [[PHONE_16]]) - matka samoživitelka, příspěvek na bydlení 7 200 Kč</w:t>
-      </w:r>
-    </w:p>
-    <w:p>
-      <w:pPr>
-        <w:spacing w:before="30" w:after="30"/>
-      </w:pPr>
-      <w:r>
-        <w:t>• [[PERSON_54]] ([[BIRTH_ID_52]]) - důchodce, invalidní důchod III. stupně 15 600 Kč, diabetes T2</w:t>
-      </w:r>
-    </w:p>
-    <w:p>
-      <w:pPr>
-        <w:spacing w:before="30" w:after="30"/>
-      </w:pPr>
-      <w:r>
-        <w:t>• [[PERSON_55]] ([[BIRTH_ID_46]]) - pacientka onkologie, karcinom dělohy C54.1</w:t>
-      </w:r>
-    </w:p>
-    <w:p>
-      <w:pPr>
-        <w:spacing w:before="30" w:after="30"/>
-      </w:pPr>
-      <w:r>
-        <w:t>• [[PERSON_56]] ([[BIRTH_ID_53]], email: [[EMAIL_9]]) - pracovní úraz, amputace ruky, náhrada 920 000 Kč</w:t>
-      </w:r>
-    </w:p>
-    <w:p>
-      <w:pPr>
-        <w:spacing w:before="30" w:after="30"/>
-      </w:pPr>
-      <w:r>
-        <w:t>• [[PERSON_57]] ([[BIRTH_ID_54]], [[ADDRESS_17]]) - léčba endometriózy N80.0</w:t>
-      </w:r>
-    </w:p>
-    <w:p>
-      <w:pPr>
-        <w:spacing w:before="30" w:after="30"/>
-      </w:pPr>
-      <w:r>
-        <w:t>• [[PERSON_58]] ([[BIRTH_ID_55]], [[BANK_4]]) - dluh ČSSZ 567 900 Kč, exekuce</w:t>
+        <w:t>• [[PERSON_31]] ([[BIRTH_ID_31]], [[ADDRESS_15]]) - léčba Crohnovy nemoci K50.0</w:t>
+      </w:r>
+    </w:p>
+    <w:p>
+      <w:pPr>
+        <w:spacing w:before="30" w:after="30"/>
+      </w:pPr>
+      <w:r>
+        <w:t>• [[PERSON_32]] ([[BIRTH_ID_32]], [[BANK_2]]) - dlužník, insolvence schválena, splátky 6 200 Kč</w:t>
+      </w:r>
+    </w:p>
+    <w:p>
+      <w:pPr>
+        <w:spacing w:before="30" w:after="30"/>
+      </w:pPr>
+      <w:r>
+        <w:t>• [[PERSON_33]] ([[BIRTH_ID_33]]) - příjemkyně příspěvku na péči III. stupně, 13 900 Kč měsíčně</w:t>
+      </w:r>
+    </w:p>
+    <w:p>
+      <w:pPr>
+        <w:spacing w:before="30" w:after="30"/>
+      </w:pPr>
+      <w:r>
+        <w:t>• [[PERSON_34]] ([[BIRTH_ID_34]], ŘP č. [[ID_CARD_3]]) - pracovní úraz, trvalé následky, náhrada 640 000 Kč</w:t>
+      </w:r>
+    </w:p>
+    <w:p>
+      <w:pPr>
+        <w:spacing w:before="30" w:after="30"/>
+      </w:pPr>
+      <w:r>
+        <w:t>• [[PERSON_36]] ([[BIRTH_ID_35]], [[PHONE_13]]) - rozvod, výživné na dceru [[PERSON_35]] ([[BIRTH_ID_36]]) 8 500 Kč</w:t>
+      </w:r>
+    </w:p>
+    <w:p>
+      <w:pPr>
+        <w:spacing w:before="30" w:after="30"/>
+      </w:pPr>
+      <w:r>
+        <w:t>• [[PERSON_38]] ([[BIRTH_ID_37]]) - důchodce, Alzheimerova nemoc G30.1, opatrovník Mgr. [[PERSON_37]] ([[BIRTH_ID_38]])</w:t>
+      </w:r>
+    </w:p>
+    <w:p>
+      <w:pPr>
+        <w:spacing w:before="30" w:after="30"/>
+      </w:pPr>
+      <w:r>
+        <w:t>• [[PERSON_39]] ([[BIRTH_ID_39]], email: [[EMAIL_7]]) - klientka azylového domu, domácí násilí</w:t>
+      </w:r>
+    </w:p>
+    <w:p>
+      <w:pPr>
+        <w:spacing w:before="30" w:after="30"/>
+      </w:pPr>
+      <w:r>
+        <w:t>• [[PERSON_40]] ([[BIRTH_ID_18]]) - podmíněný trest 3 roky za krádež, probace</w:t>
+      </w:r>
+    </w:p>
+    <w:p>
+      <w:pPr>
+        <w:spacing w:before="30" w:after="30"/>
+      </w:pPr>
+      <w:r>
+        <w:t>• [[PERSON_41]] ([[BIRTH_ID_40]], [[PHONE_2]]) - léčba ulcerózní kolitidy K51.9</w:t>
+      </w:r>
+    </w:p>
+    <w:p>
+      <w:pPr>
+        <w:spacing w:before="30" w:after="30"/>
+      </w:pPr>
+      <w:r>
+        <w:t>• [[PERSON_42]] ([[BIRTH_ID_41]], IBAN: [[IBAN_1]]) - žádost o předčasný důchod</w:t>
+      </w:r>
+    </w:p>
+    <w:p>
+      <w:pPr>
+        <w:spacing w:before="30" w:after="30"/>
+      </w:pPr>
+      <w:r>
+        <w:t>• [[PERSON_43]] ([[BIRTH_ID_42]]) - pacientka s cystickou fibrózou E84.8, transplantace plic čeká</w:t>
+      </w:r>
+    </w:p>
+    <w:p>
+      <w:pPr>
+        <w:spacing w:before="30" w:after="30"/>
+      </w:pPr>
+      <w:r>
+        <w:t>• [[PERSON_44]] ([[BIRTH_ID_43]], [[ADDRESS_16]]) - dluh 487 300 Kč, 6 exekucí</w:t>
+      </w:r>
+    </w:p>
+    <w:p>
+      <w:pPr>
+        <w:spacing w:before="30" w:after="30"/>
+      </w:pPr>
+      <w:r>
+        <w:t>• [[PERSON_45]] ([[BIRTH_ID_44]]) - zaměstnankyně, nemoc z povolání J62.8, azbestóza</w:t>
+      </w:r>
+    </w:p>
+    <w:p>
+      <w:pPr>
+        <w:spacing w:before="30" w:after="30"/>
+      </w:pPr>
+      <w:r>
+        <w:t>• [[PERSON_46]] ([[BIRTH_ID_45]], [[PHONE_14]]) - trest 11 let za zpronevěru, VÚ Valdice</w:t>
+      </w:r>
+    </w:p>
+    <w:p>
+      <w:pPr>
+        <w:spacing w:before="30" w:after="30"/>
+      </w:pPr>
+      <w:r>
+        <w:t>• [[PERSON_47]] ([[BIRTH_ID_46]], [[BANK_3]]) - životní pojištění 4 200 000 Kč</w:t>
+      </w:r>
+    </w:p>
+    <w:p>
+      <w:pPr>
+        <w:spacing w:before="30" w:after="30"/>
+      </w:pPr>
+      <w:r>
+        <w:t>• [[PERSON_48]] ([[BIRTH_ID_47]]) - genetické vyšetření, mutace BRCA1</w:t>
+      </w:r>
+    </w:p>
+    <w:p>
+      <w:pPr>
+        <w:spacing w:before="30" w:after="30"/>
+      </w:pPr>
+      <w:r>
+        <w:t>• [[PERSON_49]] ([[BIRTH_ID_48]], email: [[EMAIL_8]]) - dlužnice, oddlužení 4 800 Kč měsíčně</w:t>
+      </w:r>
+    </w:p>
+    <w:p>
+      <w:pPr>
+        <w:spacing w:before="30" w:after="30"/>
+      </w:pPr>
+      <w:r>
+        <w:t>• [[PERSON_50]] ([[BIRTH_ID_49]]) - držitelka průkazu ZTP/P, příspěvek 4 500 Kč</w:t>
+      </w:r>
+    </w:p>
+    <w:p>
+      <w:pPr>
+        <w:spacing w:before="30" w:after="30"/>
+      </w:pPr>
+      <w:r>
+        <w:t>• [[PERSON_51]] ([[BIRTH_ID_50]], ŘP č. [[ID_CARD_4]]) - poškozený dopravní nehoda, náhrada 840 000 Kč</w:t>
+      </w:r>
+    </w:p>
+    <w:p>
+      <w:pPr>
+        <w:spacing w:before="30" w:after="30"/>
+      </w:pPr>
+      <w:r>
+        <w:t>• [[PERSON_52]] ([[BIRTH_ID_51]], [[PHONE_15]]) - matka samoživitelka, příspěvek na bydlení 7 200 Kč</w:t>
+      </w:r>
+    </w:p>
+    <w:p>
+      <w:pPr>
+        <w:spacing w:before="30" w:after="30"/>
+      </w:pPr>
+      <w:r>
+        <w:t>• [[PERSON_53]] ([[BIRTH_ID_52]]) - důchodce, invalidní důchod III. stupně 15 600 Kč, diabetes T2</w:t>
+      </w:r>
+    </w:p>
+    <w:p>
+      <w:pPr>
+        <w:spacing w:before="30" w:after="30"/>
+      </w:pPr>
+      <w:r>
+        <w:t>• [[PERSON_54]] ([[BIRTH_ID_46]]) - pacientka onkologie, karcinom dělohy C54.1</w:t>
+      </w:r>
+    </w:p>
+    <w:p>
+      <w:pPr>
+        <w:spacing w:before="30" w:after="30"/>
+      </w:pPr>
+      <w:r>
+        <w:t>• [[PERSON_55]] ([[BIRTH_ID_53]], email: [[EMAIL_9]]) - pracovní úraz, amputace ruky, náhrada 920 000 Kč</w:t>
+      </w:r>
+    </w:p>
+    <w:p>
+      <w:pPr>
+        <w:spacing w:before="30" w:after="30"/>
+      </w:pPr>
+      <w:r>
+        <w:t>• [[PERSON_56]] ([[BIRTH_ID_54]], [[ADDRESS_17]]) - léčba endometriózy N80.0</w:t>
+      </w:r>
+    </w:p>
+    <w:p>
+      <w:pPr>
+        <w:spacing w:before="30" w:after="30"/>
+      </w:pPr>
+      <w:r>
+        <w:t>• [[PERSON_57]] ([[BIRTH_ID_55]], [[BANK_4]]) - dluh ČSSZ 567 900 Kč, exekuce</w:t>
       </w:r>
     </w:p>
     <w:p>
@@ -1064,7 +1064,7 @@
         <w:spacing w:before="30" w:after="240"/>
       </w:pPr>
       <w:r>
-        <w:t>• [[PERSON_59]] ([[BIRTH_ID_56]]) - příjemkyně sociálních dávek, 3 děti, celkem 19 800 Kč měsíčně</w:t>
+        <w:t>• [[PERSON_58]] ([[BIRTH_ID_56]]) - příjemkyně sociálních dávek, 3 děti, celkem 19 800 Kč měsíčně</w:t>
       </w:r>
     </w:p>
     <w:p>

</xml_diff>